<commit_message>
Updated Software Engineering problem specification table.docx .
</commit_message>
<xml_diff>
--- a/DOCS/SOFTWARE ENGINEERING PROBLEM SPECIFICATION TABLE.docx
+++ b/DOCS/SOFTWARE ENGINEERING PROBLEM SPECIFICATION TABLE.docx
@@ -6,7 +6,7 @@
       <w:pPr>
         <w:pStyle w:val="Ttulo1"/>
         <w:rPr>
-          <w:rFonts w:ascii="Times New Roman" w:eastAsia="Arial" w:hAnsi="Times New Roman" w:cs="Times New Roman"/>
+          <w:rFonts w:ascii="Times New Roman" w:hAnsi="Times New Roman" w:cs="Times New Roman"/>
         </w:rPr>
       </w:pPr>
       <w:r>
@@ -15,6 +15,189 @@
         </w:rPr>
         <w:t>SOFTWARE ENGINEERING PROBLEM SPECIFICATION TABLE</w:t>
       </w:r>
+    </w:p>
+    <w:p>
+      <w:pPr>
+        <w:jc w:val="both"/>
+        <w:rPr>
+          <w:rFonts w:ascii="Times New Roman" w:eastAsia="Times New Roman" w:hAnsi="Times New Roman" w:cs="Times New Roman"/>
+          <w:sz w:val="24"/>
+          <w:szCs w:val="24"/>
+          <w:lang w:val="es-CO"/>
+        </w:rPr>
+      </w:pPr>
+      <w:proofErr w:type="spellStart"/>
+      <w:r>
+        <w:rPr>
+          <w:rFonts w:ascii="Times New Roman" w:eastAsia="Times New Roman" w:hAnsi="Times New Roman" w:cs="Times New Roman"/>
+          <w:sz w:val="24"/>
+          <w:szCs w:val="24"/>
+          <w:lang w:val="es-CO"/>
+        </w:rPr>
+        <w:t>Members</w:t>
+      </w:r>
+      <w:proofErr w:type="spellEnd"/>
+      <w:r>
+        <w:rPr>
+          <w:rFonts w:ascii="Times New Roman" w:eastAsia="Times New Roman" w:hAnsi="Times New Roman" w:cs="Times New Roman"/>
+          <w:sz w:val="24"/>
+          <w:szCs w:val="24"/>
+          <w:lang w:val="es-CO"/>
+        </w:rPr>
+        <w:t>:</w:t>
+      </w:r>
+    </w:p>
+    <w:p>
+      <w:pPr>
+        <w:numPr>
+          <w:ilvl w:val="0"/>
+          <w:numId w:val="11"/>
+        </w:numPr>
+        <w:spacing w:after="0" w:line="276" w:lineRule="auto"/>
+        <w:jc w:val="both"/>
+        <w:rPr>
+          <w:rFonts w:ascii="Times New Roman" w:eastAsia="Times New Roman" w:hAnsi="Times New Roman" w:cs="Times New Roman"/>
+          <w:sz w:val="24"/>
+          <w:szCs w:val="24"/>
+          <w:lang w:val="en"/>
+        </w:rPr>
+      </w:pPr>
+      <w:r>
+        <w:rPr>
+          <w:rFonts w:ascii="Times New Roman" w:eastAsia="Times New Roman" w:hAnsi="Times New Roman" w:cs="Times New Roman"/>
+          <w:sz w:val="24"/>
+          <w:szCs w:val="24"/>
+        </w:rPr>
+        <w:t xml:space="preserve">Juan José De La Pava - A00381213 </w:t>
+      </w:r>
+      <w:r>
+        <w:rPr>
+          <w:rFonts w:ascii="Times New Roman" w:eastAsia="Times New Roman" w:hAnsi="Times New Roman" w:cs="Times New Roman"/>
+          <w:sz w:val="24"/>
+          <w:szCs w:val="24"/>
+        </w:rPr>
+        <w:tab/>
+      </w:r>
+      <w:r>
+        <w:rPr>
+          <w:rFonts w:ascii="Times New Roman" w:eastAsia="Times New Roman" w:hAnsi="Times New Roman" w:cs="Times New Roman"/>
+          <w:sz w:val="24"/>
+          <w:szCs w:val="24"/>
+        </w:rPr>
+        <w:tab/>
+        <w:t xml:space="preserve"> + Marlon Gómez Victoria</w:t>
+      </w:r>
+    </w:p>
+    <w:p>
+      <w:pPr>
+        <w:numPr>
+          <w:ilvl w:val="0"/>
+          <w:numId w:val="11"/>
+        </w:numPr>
+        <w:spacing w:after="0" w:line="276" w:lineRule="auto"/>
+        <w:jc w:val="both"/>
+        <w:rPr>
+          <w:rFonts w:ascii="Times New Roman" w:eastAsia="Times New Roman" w:hAnsi="Times New Roman" w:cs="Times New Roman"/>
+          <w:sz w:val="24"/>
+          <w:szCs w:val="24"/>
+          <w:lang w:val="es-CO"/>
+        </w:rPr>
+      </w:pPr>
+      <w:r>
+        <w:rPr>
+          <w:rFonts w:ascii="Times New Roman" w:eastAsia="Times New Roman" w:hAnsi="Times New Roman" w:cs="Times New Roman"/>
+          <w:sz w:val="24"/>
+          <w:szCs w:val="24"/>
+          <w:lang w:val="es-CO"/>
+        </w:rPr>
+        <w:t>David Artunduaga Penagos - A00396342</w:t>
+      </w:r>
+      <w:r>
+        <w:rPr>
+          <w:rFonts w:ascii="Times New Roman" w:eastAsia="Times New Roman" w:hAnsi="Times New Roman" w:cs="Times New Roman"/>
+          <w:sz w:val="24"/>
+          <w:szCs w:val="24"/>
+          <w:lang w:val="es-CO"/>
+        </w:rPr>
+        <w:tab/>
+        <w:t xml:space="preserve"> + Marlon </w:t>
+      </w:r>
+      <w:proofErr w:type="spellStart"/>
+      <w:r>
+        <w:rPr>
+          <w:rFonts w:ascii="Times New Roman" w:eastAsia="Times New Roman" w:hAnsi="Times New Roman" w:cs="Times New Roman"/>
+          <w:sz w:val="24"/>
+          <w:szCs w:val="24"/>
+          <w:lang w:val="es-CO"/>
+        </w:rPr>
+        <w:t>Gomez</w:t>
+      </w:r>
+      <w:proofErr w:type="spellEnd"/>
+      <w:r>
+        <w:rPr>
+          <w:rFonts w:ascii="Times New Roman" w:eastAsia="Times New Roman" w:hAnsi="Times New Roman" w:cs="Times New Roman"/>
+          <w:sz w:val="24"/>
+          <w:szCs w:val="24"/>
+          <w:lang w:val="es-CO"/>
+        </w:rPr>
+        <w:t xml:space="preserve"> Victoria</w:t>
+      </w:r>
+    </w:p>
+    <w:p>
+      <w:pPr>
+        <w:numPr>
+          <w:ilvl w:val="0"/>
+          <w:numId w:val="11"/>
+        </w:numPr>
+        <w:spacing w:after="0" w:line="276" w:lineRule="auto"/>
+        <w:jc w:val="both"/>
+        <w:rPr>
+          <w:rFonts w:ascii="Times New Roman" w:eastAsia="Times New Roman" w:hAnsi="Times New Roman" w:cs="Times New Roman"/>
+          <w:sz w:val="24"/>
+          <w:szCs w:val="24"/>
+          <w:lang w:val="es-CO"/>
+        </w:rPr>
+      </w:pPr>
+      <w:r>
+        <w:rPr>
+          <w:rFonts w:ascii="Times New Roman" w:eastAsia="Times New Roman" w:hAnsi="Times New Roman" w:cs="Times New Roman"/>
+          <w:sz w:val="24"/>
+          <w:szCs w:val="24"/>
+          <w:lang w:val="es-CO"/>
+        </w:rPr>
+        <w:t xml:space="preserve">Rony Farid Ordoñez - A00397968 </w:t>
+      </w:r>
+      <w:r>
+        <w:rPr>
+          <w:rFonts w:ascii="Times New Roman" w:eastAsia="Times New Roman" w:hAnsi="Times New Roman" w:cs="Times New Roman"/>
+          <w:sz w:val="24"/>
+          <w:szCs w:val="24"/>
+          <w:lang w:val="es-CO"/>
+        </w:rPr>
+        <w:tab/>
+      </w:r>
+      <w:r>
+        <w:rPr>
+          <w:rFonts w:ascii="Times New Roman" w:eastAsia="Times New Roman" w:hAnsi="Times New Roman" w:cs="Times New Roman"/>
+          <w:sz w:val="24"/>
+          <w:szCs w:val="24"/>
+          <w:lang w:val="es-CO"/>
+        </w:rPr>
+        <w:tab/>
+        <w:t xml:space="preserve"> + Jeison Mejía Trujillo</w:t>
+      </w:r>
+    </w:p>
+    <w:p>
+      <w:pPr>
+        <w:spacing w:after="0" w:line="276" w:lineRule="auto"/>
+        <w:jc w:val="both"/>
+        <w:rPr>
+          <w:rFonts w:ascii="Times New Roman" w:eastAsia="Times New Roman" w:hAnsi="Times New Roman" w:cs="Times New Roman"/>
+          <w:sz w:val="24"/>
+          <w:szCs w:val="24"/>
+          <w:lang w:val="es-CO"/>
+        </w:rPr>
+      </w:pPr>
     </w:p>
     <w:tbl>
       <w:tblPr>
@@ -5006,6 +5189,7 @@
     </w:tbl>
     <w:p>
       <w:pPr>
+        <w:spacing w:after="0"/>
         <w:rPr>
           <w:rFonts w:ascii="Times New Roman" w:hAnsi="Times New Roman" w:cs="Times New Roman"/>
           <w:sz w:val="24"/>
@@ -6624,6 +6808,146 @@
     </w:lvl>
   </w:abstractNum>
   <w:abstractNum w:abstractNumId="8" w15:restartNumberingAfterBreak="0">
+    <w:nsid w:val="60A5540E"/>
+    <w:multiLevelType w:val="multilevel"/>
+    <w:tmpl w:val="EF3A2E90"/>
+    <w:lvl w:ilvl="0">
+      <w:start w:val="1"/>
+      <w:numFmt w:val="bullet"/>
+      <w:lvlText w:val="-"/>
+      <w:lvlJc w:val="left"/>
+      <w:pPr>
+        <w:ind w:left="720" w:hanging="360"/>
+      </w:pPr>
+      <w:rPr>
+        <w:strike w:val="0"/>
+        <w:dstrike w:val="0"/>
+        <w:u w:val="none"/>
+        <w:effect w:val="none"/>
+      </w:rPr>
+    </w:lvl>
+    <w:lvl w:ilvl="1">
+      <w:start w:val="1"/>
+      <w:numFmt w:val="bullet"/>
+      <w:lvlText w:val="-"/>
+      <w:lvlJc w:val="left"/>
+      <w:pPr>
+        <w:ind w:left="1440" w:hanging="360"/>
+      </w:pPr>
+      <w:rPr>
+        <w:strike w:val="0"/>
+        <w:dstrike w:val="0"/>
+        <w:u w:val="none"/>
+        <w:effect w:val="none"/>
+      </w:rPr>
+    </w:lvl>
+    <w:lvl w:ilvl="2">
+      <w:start w:val="1"/>
+      <w:numFmt w:val="bullet"/>
+      <w:lvlText w:val="-"/>
+      <w:lvlJc w:val="left"/>
+      <w:pPr>
+        <w:ind w:left="2160" w:hanging="360"/>
+      </w:pPr>
+      <w:rPr>
+        <w:strike w:val="0"/>
+        <w:dstrike w:val="0"/>
+        <w:u w:val="none"/>
+        <w:effect w:val="none"/>
+      </w:rPr>
+    </w:lvl>
+    <w:lvl w:ilvl="3">
+      <w:start w:val="1"/>
+      <w:numFmt w:val="bullet"/>
+      <w:lvlText w:val="-"/>
+      <w:lvlJc w:val="left"/>
+      <w:pPr>
+        <w:ind w:left="2880" w:hanging="360"/>
+      </w:pPr>
+      <w:rPr>
+        <w:strike w:val="0"/>
+        <w:dstrike w:val="0"/>
+        <w:u w:val="none"/>
+        <w:effect w:val="none"/>
+      </w:rPr>
+    </w:lvl>
+    <w:lvl w:ilvl="4">
+      <w:start w:val="1"/>
+      <w:numFmt w:val="bullet"/>
+      <w:lvlText w:val="-"/>
+      <w:lvlJc w:val="left"/>
+      <w:pPr>
+        <w:ind w:left="3600" w:hanging="360"/>
+      </w:pPr>
+      <w:rPr>
+        <w:strike w:val="0"/>
+        <w:dstrike w:val="0"/>
+        <w:u w:val="none"/>
+        <w:effect w:val="none"/>
+      </w:rPr>
+    </w:lvl>
+    <w:lvl w:ilvl="5">
+      <w:start w:val="1"/>
+      <w:numFmt w:val="bullet"/>
+      <w:lvlText w:val="-"/>
+      <w:lvlJc w:val="left"/>
+      <w:pPr>
+        <w:ind w:left="4320" w:hanging="360"/>
+      </w:pPr>
+      <w:rPr>
+        <w:strike w:val="0"/>
+        <w:dstrike w:val="0"/>
+        <w:u w:val="none"/>
+        <w:effect w:val="none"/>
+      </w:rPr>
+    </w:lvl>
+    <w:lvl w:ilvl="6">
+      <w:start w:val="1"/>
+      <w:numFmt w:val="bullet"/>
+      <w:lvlText w:val="-"/>
+      <w:lvlJc w:val="left"/>
+      <w:pPr>
+        <w:ind w:left="5040" w:hanging="360"/>
+      </w:pPr>
+      <w:rPr>
+        <w:strike w:val="0"/>
+        <w:dstrike w:val="0"/>
+        <w:u w:val="none"/>
+        <w:effect w:val="none"/>
+      </w:rPr>
+    </w:lvl>
+    <w:lvl w:ilvl="7">
+      <w:start w:val="1"/>
+      <w:numFmt w:val="bullet"/>
+      <w:lvlText w:val="-"/>
+      <w:lvlJc w:val="left"/>
+      <w:pPr>
+        <w:ind w:left="5760" w:hanging="360"/>
+      </w:pPr>
+      <w:rPr>
+        <w:strike w:val="0"/>
+        <w:dstrike w:val="0"/>
+        <w:u w:val="none"/>
+        <w:effect w:val="none"/>
+      </w:rPr>
+    </w:lvl>
+    <w:lvl w:ilvl="8">
+      <w:start w:val="1"/>
+      <w:numFmt w:val="bullet"/>
+      <w:lvlText w:val="-"/>
+      <w:lvlJc w:val="left"/>
+      <w:pPr>
+        <w:ind w:left="6480" w:hanging="360"/>
+      </w:pPr>
+      <w:rPr>
+        <w:strike w:val="0"/>
+        <w:dstrike w:val="0"/>
+        <w:u w:val="none"/>
+        <w:effect w:val="none"/>
+      </w:rPr>
+    </w:lvl>
+  </w:abstractNum>
+  <w:abstractNum w:abstractNumId="9" w15:restartNumberingAfterBreak="0">
     <w:nsid w:val="64170552"/>
     <w:multiLevelType w:val="hybridMultilevel"/>
     <w:tmpl w:val="10B8AA56"/>
@@ -6735,7 +7059,7 @@
       </w:rPr>
     </w:lvl>
   </w:abstractNum>
-  <w:abstractNum w:abstractNumId="9" w15:restartNumberingAfterBreak="0">
+  <w:abstractNum w:abstractNumId="10" w15:restartNumberingAfterBreak="0">
     <w:nsid w:val="65CF0977"/>
     <w:multiLevelType w:val="multilevel"/>
     <w:tmpl w:val="240A0021"/>
@@ -6852,13 +7176,13 @@
     <w:abstractNumId w:val="0"/>
   </w:num>
   <w:num w:numId="2" w16cid:durableId="1348600873">
-    <w:abstractNumId w:val="8"/>
+    <w:abstractNumId w:val="9"/>
   </w:num>
   <w:num w:numId="3" w16cid:durableId="1439834402">
     <w:abstractNumId w:val="7"/>
   </w:num>
   <w:num w:numId="4" w16cid:durableId="451823155">
-    <w:abstractNumId w:val="9"/>
+    <w:abstractNumId w:val="10"/>
   </w:num>
   <w:num w:numId="5" w16cid:durableId="732436350">
     <w:abstractNumId w:val="3"/>
@@ -6877,6 +7201,18 @@
   </w:num>
   <w:num w:numId="10" w16cid:durableId="652758263">
     <w:abstractNumId w:val="6"/>
+  </w:num>
+  <w:num w:numId="11" w16cid:durableId="877157823">
+    <w:abstractNumId w:val="8"/>
+    <w:lvlOverride w:ilvl="0"/>
+    <w:lvlOverride w:ilvl="1"/>
+    <w:lvlOverride w:ilvl="2"/>
+    <w:lvlOverride w:ilvl="3"/>
+    <w:lvlOverride w:ilvl="4"/>
+    <w:lvlOverride w:ilvl="5"/>
+    <w:lvlOverride w:ilvl="6"/>
+    <w:lvlOverride w:ilvl="7"/>
+    <w:lvlOverride w:ilvl="8"/>
   </w:num>
 </w:numbering>
 </file>

</xml_diff>